<commit_message>
Verslag 25/5 12:22 uur
</commit_message>
<xml_diff>
--- a/Verslag 25.5.docx
+++ b/Verslag 25.5.docx
@@ -12,13 +12,35 @@
           <w:u w:val="single"/>
         </w:rPr>
       </w:pPr>
-      <w:r>
+    </w:p>
+    <w:p>
+      <w:pPr>
+        <w:jc w:val="center"/>
         <w:rPr>
           <w:b/>
           <w:sz w:val="60"/>
           <w:szCs w:val="60"/>
           <w:u w:val="single"/>
         </w:rPr>
+      </w:pPr>
+    </w:p>
+    <w:p>
+      <w:pPr>
+        <w:jc w:val="center"/>
+        <w:rPr>
+          <w:b/>
+          <w:sz w:val="60"/>
+          <w:szCs w:val="60"/>
+          <w:u w:val="single"/>
+        </w:rPr>
+      </w:pPr>
+      <w:r>
+        <w:rPr>
+          <w:b/>
+          <w:sz w:val="60"/>
+          <w:szCs w:val="60"/>
+          <w:u w:val="single"/>
+        </w:rPr>
         <w:t>RADIO RUSSIA</w:t>
       </w:r>
     </w:p>
@@ -307,56 +329,6 @@
           <w:b/>
         </w:rPr>
       </w:pPr>
-    </w:p>
-    <w:p>
-      <w:pPr>
-        <w:pStyle w:val="Geenafstand"/>
-        <w:spacing w:line="360" w:lineRule="auto"/>
-        <w:jc w:val="both"/>
-        <w:rPr>
-          <w:b/>
-        </w:rPr>
-      </w:pPr>
-    </w:p>
-    <w:p>
-      <w:pPr>
-        <w:pStyle w:val="Geenafstand"/>
-        <w:spacing w:line="360" w:lineRule="auto"/>
-        <w:jc w:val="both"/>
-        <w:rPr>
-          <w:b/>
-        </w:rPr>
-      </w:pPr>
-    </w:p>
-    <w:p>
-      <w:pPr>
-        <w:pStyle w:val="Geenafstand"/>
-        <w:spacing w:line="360" w:lineRule="auto"/>
-        <w:jc w:val="both"/>
-        <w:rPr>
-          <w:b/>
-        </w:rPr>
-      </w:pPr>
-    </w:p>
-    <w:p>
-      <w:pPr>
-        <w:pStyle w:val="Geenafstand"/>
-        <w:spacing w:line="360" w:lineRule="auto"/>
-        <w:jc w:val="both"/>
-        <w:rPr>
-          <w:b/>
-        </w:rPr>
-      </w:pPr>
-    </w:p>
-    <w:p>
-      <w:pPr>
-        <w:pStyle w:val="Geenafstand"/>
-        <w:spacing w:line="360" w:lineRule="auto"/>
-        <w:jc w:val="both"/>
-        <w:rPr>
-          <w:b/>
-        </w:rPr>
-      </w:pPr>
       <w:r>
         <w:rPr>
           <w:b/>
@@ -432,7 +404,16 @@
         <w:t xml:space="preserve"> </w:t>
       </w:r>
       <w:r>
-        <w:t>Om moeder Rusland (83 provincies) zo goed mogelijk te kunnen bedienen op haar wenken worden er drie test cases uitgevoerd: op Oekraïne (27 provincies), de Verenigde Staten (48 provincies) en China (30 provincies).</w:t>
+        <w:t xml:space="preserve">Om moeder Rusland (83 provincies) zo goed mogelijk te kunnen bedienen op haar wenken worden er drie </w:t>
+      </w:r>
+      <w:r>
+        <w:rPr>
+          <w:i/>
+        </w:rPr>
+        <w:t>test cases</w:t>
+      </w:r>
+      <w:r>
+        <w:t xml:space="preserve"> uitgevoerd: op Oekraïne (27 provincies), de Verenigde Staten (48 provincies) en China (30 provincies).</w:t>
       </w:r>
       <w:r>
         <w:rPr>
@@ -1141,7 +1122,13 @@
         <w:jc w:val="both"/>
       </w:pPr>
       <w:r>
-        <w:t>Voor Goedkope Verdeling is de toestandsruimte 7</w:t>
+        <w:t xml:space="preserve">Voor Goedkope Verdeling is de </w:t>
+      </w:r>
+      <w:r>
+        <w:t xml:space="preserve">algemene </w:t>
+      </w:r>
+      <w:r>
+        <w:t>toestandsruimte 7</w:t>
       </w:r>
       <w:r>
         <w:rPr>
@@ -1305,7 +1292,13 @@
         <w:jc w:val="both"/>
       </w:pPr>
       <w:r>
-        <w:t xml:space="preserve">Aan de hand van dit kostenschema kan geconcludeerd worden dat de goedkoopste mogelijkheid n * A is. Hierbij is n wederom het aantal provincies van een land. In het geval van Rusland is dat 83 * 20 is 1660. De oplossing van verdelingen dient zo dicht mogelijk bij dit getal te liggen. De hoogst mogelijke oplossing is n * G. In het geval van Rusland is dat 83 * 41 is 3403. Daarbij dient opgemerkt te worden dat </w:t>
+        <w:t xml:space="preserve">Aan de hand van dit kostenschema kan geconcludeerd worden dat de goedkoopste mogelijkheid n * A is. Hierbij is n wederom het aantal provincies van een land. In het geval van Rusland is dat 83 * 20 is 1660. De oplossing van </w:t>
+      </w:r>
+      <w:r>
+        <w:t xml:space="preserve">de </w:t>
+      </w:r>
+      <w:r>
+        <w:t xml:space="preserve">verdelingen dient zo dicht mogelijk bij dit getal te liggen. De hoogst mogelijke oplossing is n * G. In het geval van Rusland is dat 83 * 41 is 3403. Daarbij dient opgemerkt te worden dat </w:t>
       </w:r>
       <w:r>
         <w:t>dit</w:t>
@@ -1326,7 +1319,191 @@
         <w:t xml:space="preserve"> grenzen.</w:t>
       </w:r>
       <w:r>
-        <w:t xml:space="preserve"> Het geeft echter wel aan waartussen de optimale oplossing moet liggen. Bovendien blijkt een oplossing zo dichtbij 1660 het best. </w:t>
+        <w:t xml:space="preserve"> Het geeft echter wel aan waartussen de optimale oplossing moet liggen. Bovendien blijkt een oplossing dichtbij 1660 het best. </w:t>
+      </w:r>
+    </w:p>
+    <w:p>
+      <w:pPr>
+        <w:pStyle w:val="Geenafstand"/>
+        <w:spacing w:line="360" w:lineRule="auto"/>
+        <w:jc w:val="both"/>
+      </w:pPr>
+      <w:r>
+        <w:lastRenderedPageBreak/>
+        <w:t xml:space="preserve">Voor Rusland is er echter nog een toestandsruimte. Doordat Rusland kan worden opgedeeld in een viertal gedeeltes die elkaar maar met een aantal provincies grenzen kunnen deze gedeeltes afzonderlijk worden ingevuld. </w:t>
+      </w:r>
+      <w:r>
+        <w:t>Deze verdeling wordt hierna “Opgedeelde kaart” genoemd. De</w:t>
+      </w:r>
+      <w:r>
+        <w:t xml:space="preserve"> toestandsruimte</w:t>
+      </w:r>
+      <w:r>
+        <w:t xml:space="preserve"> wordt zo</w:t>
+      </w:r>
+      <w:r>
+        <w:t xml:space="preserve"> voor Rusland verkleind naar </w:t>
+      </w:r>
+      <w:r>
+        <w:t>7^13 + 7^46 + 7^10 + 7^14 = 7,49*10^38</w:t>
+      </w:r>
+      <w:r>
+        <w:t>, waarbij</w:t>
+      </w:r>
+      <w:r>
+        <w:t xml:space="preserve"> 13, 46, 10 en 14 gelijk staan</w:t>
+      </w:r>
+      <w:r>
+        <w:t xml:space="preserve"> aan het aantal provincies in </w:t>
+      </w:r>
+      <w:r>
+        <w:t>het betreffende</w:t>
+      </w:r>
+      <w:r>
+        <w:t xml:space="preserve"> deel. Dit </w:t>
+      </w:r>
+      <w:r>
+        <w:t>wordt</w:t>
+      </w:r>
+      <w:r>
+        <w:t xml:space="preserve"> geïllustreerd aan de hand van figuur 4. Een nadeel van deze benadering is </w:t>
+      </w:r>
+      <w:r>
+        <w:t xml:space="preserve">echter </w:t>
+      </w:r>
+      <w:r>
+        <w:t xml:space="preserve">dat het niet kan worden toegepast op alle landkaarten. Zo kan het </w:t>
+      </w:r>
+      <w:r>
+        <w:t>in</w:t>
+      </w:r>
+      <w:r>
+        <w:t xml:space="preserve"> de </w:t>
+      </w:r>
+      <w:r>
+        <w:rPr>
+          <w:i/>
+        </w:rPr>
+        <w:t>test case</w:t>
+      </w:r>
+      <w:r>
+        <w:t xml:space="preserve"> op de VS niet worden toegepast</w:t>
+      </w:r>
+      <w:r>
+        <w:t>,</w:t>
+      </w:r>
+      <w:r>
+        <w:t xml:space="preserve"> omdat er geen provincies </w:t>
+      </w:r>
+      <w:r>
+        <w:t>zijn</w:t>
+      </w:r>
+      <w:r>
+        <w:t xml:space="preserve"> die met een paar grenzen aan elkaar liggen.</w:t>
+      </w:r>
+    </w:p>
+    <w:p>
+      <w:pPr>
+        <w:pStyle w:val="Geenafstand"/>
+        <w:spacing w:line="360" w:lineRule="auto"/>
+        <w:jc w:val="both"/>
+      </w:pPr>
+    </w:p>
+    <w:p>
+      <w:pPr>
+        <w:pStyle w:val="Geenafstand"/>
+        <w:spacing w:line="360" w:lineRule="auto"/>
+        <w:ind w:firstLine="708"/>
+        <w:jc w:val="both"/>
+      </w:pPr>
+      <w:r>
+        <w:rPr>
+          <w:noProof/>
+          <w:lang w:val="en-US" w:eastAsia="nl-NL"/>
+        </w:rPr>
+        <w:drawing>
+          <wp:inline distT="0" distB="0" distL="0" distR="0" wp14:anchorId="7EC84F9C" wp14:editId="172FD37A">
+            <wp:extent cx="4318579" cy="2589363"/>
+            <wp:effectExtent l="0" t="0" r="0" b="1905"/>
+            <wp:docPr id="23" name="Afbeelding 11"/>
+            <wp:cNvGraphicFramePr>
+              <a:graphicFrameLocks xmlns:a="http://schemas.openxmlformats.org/drawingml/2006/main" noChangeAspect="1"/>
+            </wp:cNvGraphicFramePr>
+            <a:graphic xmlns:a="http://schemas.openxmlformats.org/drawingml/2006/main">
+              <a:graphicData uri="http://schemas.openxmlformats.org/drawingml/2006/picture">
+                <pic:pic xmlns:pic="http://schemas.openxmlformats.org/drawingml/2006/picture">
+                  <pic:nvPicPr>
+                    <pic:cNvPr id="0" name="Picture 11"/>
+                    <pic:cNvPicPr>
+                      <a:picLocks noChangeAspect="1" noChangeArrowheads="1"/>
+                    </pic:cNvPicPr>
+                  </pic:nvPicPr>
+                  <pic:blipFill>
+                    <a:blip r:embed="rId11">
+                      <a:extLst>
+                        <a:ext uri="{28A0092B-C50C-407E-A947-70E740481C1C}">
+                          <a14:useLocalDpi xmlns:a14="http://schemas.microsoft.com/office/drawing/2010/main" val="0"/>
+                        </a:ext>
+                      </a:extLst>
+                    </a:blip>
+                    <a:srcRect/>
+                    <a:stretch>
+                      <a:fillRect/>
+                    </a:stretch>
+                  </pic:blipFill>
+                  <pic:spPr bwMode="auto">
+                    <a:xfrm>
+                      <a:off x="0" y="0"/>
+                      <a:ext cx="4319125" cy="2589691"/>
+                    </a:xfrm>
+                    <a:prstGeom prst="rect">
+                      <a:avLst/>
+                    </a:prstGeom>
+                    <a:noFill/>
+                    <a:ln>
+                      <a:noFill/>
+                    </a:ln>
+                  </pic:spPr>
+                </pic:pic>
+              </a:graphicData>
+            </a:graphic>
+          </wp:inline>
+        </w:drawing>
+      </w:r>
+    </w:p>
+    <w:p>
+      <w:pPr>
+        <w:pStyle w:val="Geenafstand"/>
+        <w:spacing w:line="360" w:lineRule="auto"/>
+        <w:ind w:left="700"/>
+        <w:jc w:val="both"/>
+        <w:rPr>
+          <w:i/>
+        </w:rPr>
+      </w:pPr>
+      <w:r>
+        <w:rPr>
+          <w:i/>
+        </w:rPr>
+        <w:t xml:space="preserve">Figuur 4: deze landkaart illustreert de opdeling van de kaart van Rusland zodat de toestandsruimte </w:t>
+      </w:r>
+      <w:r>
+        <w:rPr>
+          <w:i/>
+        </w:rPr>
+        <w:t xml:space="preserve">wordt </w:t>
+      </w:r>
+      <w:r>
+        <w:rPr>
+          <w:i/>
+        </w:rPr>
+        <w:t>verkleind</w:t>
+      </w:r>
+      <w:r>
+        <w:rPr>
+          <w:i/>
+        </w:rPr>
+        <w:t>.</w:t>
       </w:r>
     </w:p>
     <w:p>
@@ -1349,128 +1526,251 @@
         <w:rPr>
           <w:b/>
         </w:rPr>
+        <w:t>2. METHODES</w:t>
+      </w:r>
+    </w:p>
+    <w:p>
+      <w:pPr>
+        <w:pStyle w:val="Geenafstand"/>
+        <w:spacing w:line="360" w:lineRule="auto"/>
+        <w:jc w:val="both"/>
+      </w:pPr>
+      <w:r>
+        <w:t>In het hiernavolgende zal eerst de methode van Gelijke Verdeling worden beschreven waarna de methode voor Goedkope Verdeling zal worden gepresenteerd.</w:t>
+      </w:r>
+    </w:p>
+    <w:p>
+      <w:pPr>
+        <w:pStyle w:val="Geenafstand"/>
+        <w:spacing w:line="360" w:lineRule="auto"/>
+        <w:jc w:val="both"/>
+      </w:pPr>
+    </w:p>
+    <w:p>
+      <w:pPr>
+        <w:pStyle w:val="Geenafstand"/>
+        <w:spacing w:line="360" w:lineRule="auto"/>
+        <w:jc w:val="both"/>
+      </w:pPr>
+      <w:r>
+        <w:rPr>
+          <w:b/>
+        </w:rPr>
+        <w:t xml:space="preserve">2.1 </w:t>
+      </w:r>
+      <w:r>
+        <w:rPr>
+          <w:b/>
+        </w:rPr>
+        <w:t>Methode</w:t>
+      </w:r>
+      <w:r>
+        <w:rPr>
+          <w:b/>
+        </w:rPr>
+        <w:t xml:space="preserve"> </w:t>
+      </w:r>
+      <w:r>
+        <w:rPr>
+          <w:b/>
+        </w:rPr>
+        <w:t>Gelijke V</w:t>
+      </w:r>
+      <w:r>
+        <w:rPr>
+          <w:b/>
+        </w:rPr>
+        <w:t>erdeling</w:t>
+      </w:r>
+    </w:p>
+    <w:p>
+      <w:pPr>
+        <w:pStyle w:val="Geenafstand"/>
+        <w:spacing w:line="360" w:lineRule="auto"/>
+      </w:pPr>
+      <w:r>
+        <w:t xml:space="preserve">Het algoritme voor </w:t>
+      </w:r>
+      <w:r>
+        <w:t>Gelijke V</w:t>
+      </w:r>
+      <w:r>
+        <w:t xml:space="preserve">erdeling </w:t>
+      </w:r>
+      <w:r>
+        <w:t xml:space="preserve">is constructief. </w:t>
+      </w:r>
+      <w:r>
+        <w:t xml:space="preserve"> </w:t>
+      </w:r>
+      <w:r>
+        <w:t xml:space="preserve">Drie volgordes van invulling van de provincies met zendertypes leiden tot drie verschillende resultaten. De eerste </w:t>
+      </w:r>
+      <w:r>
+        <w:t xml:space="preserve">volgorde van </w:t>
+      </w:r>
+      <w:r>
+        <w:t>invulling is random</w:t>
+      </w:r>
+      <w:r>
+        <w:t>, dat wil zeggen, een willekeurige provincie wordt als eerst ingevuld, waarna een willekeurige volgende provincie wordt ingevuld. D</w:t>
+      </w:r>
+      <w:r>
+        <w:t xml:space="preserve">e tweede </w:t>
+      </w:r>
+      <w:r>
+        <w:t xml:space="preserve">volgorde van </w:t>
+      </w:r>
+      <w:r>
+        <w:t xml:space="preserve">invulling </w:t>
+      </w:r>
+      <w:r>
+        <w:t>vult</w:t>
+      </w:r>
+      <w:r>
+        <w:t xml:space="preserve"> eerst de provincies </w:t>
+      </w:r>
+      <w:r>
+        <w:t>in</w:t>
+      </w:r>
+      <w:r>
+        <w:t xml:space="preserve"> met de meeste </w:t>
+      </w:r>
+      <w:r>
+        <w:t xml:space="preserve">aangrenzende </w:t>
+      </w:r>
+      <w:r>
+        <w:t>provincies</w:t>
+      </w:r>
+      <w:r>
+        <w:t xml:space="preserve"> </w:t>
+      </w:r>
+      <w:r>
+        <w:t>(hierna: “</w:t>
+      </w:r>
+      <w:r>
+        <w:rPr>
+          <w:i/>
+        </w:rPr>
+        <w:t xml:space="preserve">most </w:t>
+      </w:r>
+      <w:proofErr w:type="spellStart"/>
+      <w:r>
+        <w:rPr>
+          <w:i/>
+        </w:rPr>
+        <w:t>connected</w:t>
+      </w:r>
+      <w:proofErr w:type="spellEnd"/>
+      <w:r>
+        <w:t>”)</w:t>
+      </w:r>
+      <w:r>
+        <w:t>, waarna het toe</w:t>
+      </w:r>
+      <w:r>
+        <w:t xml:space="preserve">werkt naar de provincies met de </w:t>
+      </w:r>
+      <w:r>
         <w:lastRenderedPageBreak/>
-        <w:t>2. METHODES</w:t>
-      </w:r>
-    </w:p>
-    <w:p>
-      <w:pPr>
-        <w:pStyle w:val="Geenafstand"/>
-        <w:spacing w:line="360" w:lineRule="auto"/>
-        <w:jc w:val="both"/>
-      </w:pPr>
-      <w:r>
-        <w:t>In het hiernavolgende zal eerst de methode van Gelijke Verdeling worden beschreven waarna de methode voor Goedkope Verdeling zal worden gepresenteerd.</w:t>
-      </w:r>
-    </w:p>
-    <w:p>
-      <w:pPr>
-        <w:pStyle w:val="Geenafstand"/>
-        <w:spacing w:line="360" w:lineRule="auto"/>
-        <w:jc w:val="both"/>
-      </w:pPr>
-    </w:p>
-    <w:p>
-      <w:pPr>
-        <w:pStyle w:val="Geenafstand"/>
-        <w:spacing w:line="360" w:lineRule="auto"/>
-        <w:jc w:val="both"/>
-      </w:pPr>
-      <w:r>
-        <w:rPr>
-          <w:b/>
-        </w:rPr>
-        <w:t xml:space="preserve">2.1 </w:t>
-      </w:r>
-      <w:r>
-        <w:rPr>
-          <w:b/>
-        </w:rPr>
-        <w:t>Methode</w:t>
-      </w:r>
-      <w:r>
-        <w:rPr>
-          <w:b/>
-        </w:rPr>
+        <w:t>minst aangrenzende provincies. De</w:t>
+      </w:r>
+      <w:r>
+        <w:t xml:space="preserve"> derde</w:t>
+      </w:r>
+      <w:r>
+        <w:t xml:space="preserve"> volgorde van</w:t>
+      </w:r>
+      <w:r>
+        <w:t xml:space="preserve"> invulling </w:t>
+      </w:r>
+      <w:r>
+        <w:t>vult</w:t>
+      </w:r>
+      <w:r>
+        <w:t xml:space="preserve"> eerst de provincies </w:t>
+      </w:r>
+      <w:r>
+        <w:t>in</w:t>
+      </w:r>
+      <w:r>
+        <w:t xml:space="preserve"> met de minst</w:t>
+      </w:r>
+      <w:r>
         <w:t xml:space="preserve"> </w:t>
       </w:r>
       <w:r>
-        <w:rPr>
-          <w:b/>
-        </w:rPr>
-        <w:t>Gelijke V</w:t>
-      </w:r>
-      <w:r>
-        <w:rPr>
-          <w:b/>
-        </w:rPr>
-        <w:t>erdeling</w:t>
-      </w:r>
-    </w:p>
-    <w:p>
-      <w:pPr>
-        <w:pStyle w:val="Geenafstand"/>
-        <w:spacing w:line="360" w:lineRule="auto"/>
-      </w:pPr>
-      <w:r>
-        <w:t xml:space="preserve">Het algoritme voor </w:t>
-      </w:r>
-      <w:r>
-        <w:t>Gelijke V</w:t>
-      </w:r>
-      <w:r>
-        <w:t xml:space="preserve">erdeling </w:t>
-      </w:r>
-      <w:r>
-        <w:t xml:space="preserve">is constructief. </w:t>
+        <w:t>aangrenzende</w:t>
       </w:r>
       <w:r>
         <w:t xml:space="preserve"> </w:t>
       </w:r>
       <w:r>
-        <w:t xml:space="preserve">Drie volgordes van invulling van de provincies met zendertypes leiden tot drie verschillende resultaten. De eerste </w:t>
-      </w:r>
-      <w:r>
-        <w:t xml:space="preserve">volgorde van </w:t>
-      </w:r>
-      <w:r>
-        <w:t>invulling is random</w:t>
-      </w:r>
-      <w:r>
-        <w:t>, dat wil zeggen, een willekeurige provincie wordt als eerst ingevuld, waarna een willekeurige volgende provincie wordt ingevuld. D</w:t>
-      </w:r>
-      <w:r>
-        <w:t xml:space="preserve">e tweede </w:t>
-      </w:r>
-      <w:r>
-        <w:t xml:space="preserve">volgorde van </w:t>
-      </w:r>
-      <w:r>
-        <w:t xml:space="preserve">invulling </w:t>
-      </w:r>
-      <w:r>
-        <w:t>vult</w:t>
-      </w:r>
-      <w:r>
-        <w:t xml:space="preserve"> eerst de provincies </w:t>
-      </w:r>
-      <w:r>
-        <w:t>in</w:t>
-      </w:r>
-      <w:r>
-        <w:t xml:space="preserve"> met de meeste </w:t>
-      </w:r>
-      <w:r>
-        <w:t xml:space="preserve">aangrenzende </w:t>
-      </w:r>
-      <w:r>
-        <w:t>provincies</w:t>
-      </w:r>
-      <w:r>
+        <w:t>provincies (hierna: “</w:t>
+      </w:r>
+      <w:proofErr w:type="spellStart"/>
+      <w:r>
+        <w:rPr>
+          <w:i/>
+        </w:rPr>
+        <w:t>le</w:t>
+      </w:r>
+      <w:r>
+        <w:rPr>
+          <w:i/>
+        </w:rPr>
+        <w:t>ast</w:t>
+      </w:r>
+      <w:proofErr w:type="spellEnd"/>
+      <w:r>
+        <w:rPr>
+          <w:i/>
+        </w:rPr>
         <w:t xml:space="preserve"> </w:t>
       </w:r>
-      <w:r>
-        <w:t>(hierna: “</w:t>
+      <w:proofErr w:type="spellStart"/>
+      <w:r>
+        <w:rPr>
+          <w:i/>
+        </w:rPr>
+        <w:t>connected</w:t>
+      </w:r>
+      <w:proofErr w:type="spellEnd"/>
+      <w:r>
+        <w:t>”)</w:t>
+      </w:r>
+      <w:r>
+        <w:t>, waarna het toewerkt naar de provincies met de meest aangrenzende provincies</w:t>
+      </w:r>
+      <w:r>
+        <w:t>.</w:t>
+      </w:r>
+    </w:p>
+    <w:p>
+      <w:pPr>
+        <w:pStyle w:val="Geenafstand"/>
+        <w:spacing w:line="360" w:lineRule="auto"/>
+      </w:pPr>
+      <w:r>
+        <w:t xml:space="preserve">De reden dat deze </w:t>
+      </w:r>
+      <w:r>
+        <w:t>drie</w:t>
+      </w:r>
+      <w:r>
+        <w:t xml:space="preserve"> invullingen worden uitgevoerd is dat het vermoeden - en dus de heuristiek - bestaat dat de meeste gelijke oplossingen met zo min mogelijk zendertypes </w:t>
+      </w:r>
+      <w:r>
+        <w:t>(hierna</w:t>
+      </w:r>
+      <w:r>
+        <w:t xml:space="preserve"> in het kader van Gelijke Verdeling</w:t>
+      </w:r>
+      <w:r>
+        <w:t xml:space="preserve">: “correcte oplossingen”) </w:t>
+      </w:r>
+      <w:r>
+        <w:t xml:space="preserve">gevonden zullen worden als eerst de </w:t>
       </w:r>
       <w:r>
         <w:rPr>
@@ -1487,59 +1787,109 @@
       </w:r>
       <w:proofErr w:type="spellEnd"/>
       <w:r>
-        <w:t>”)</w:t>
-      </w:r>
-      <w:r>
-        <w:t>, waarna het toe</w:t>
-      </w:r>
-      <w:r>
-        <w:t>werkt naar de provincies met de minst aangrenzende provincies. De</w:t>
-      </w:r>
-      <w:r>
-        <w:t xml:space="preserve"> derde</w:t>
-      </w:r>
-      <w:r>
-        <w:t xml:space="preserve"> volgorde van</w:t>
-      </w:r>
-      <w:r>
-        <w:t xml:space="preserve"> invulling </w:t>
-      </w:r>
-      <w:r>
-        <w:t>vult</w:t>
-      </w:r>
-      <w:r>
-        <w:t xml:space="preserve"> eerst de provincies </w:t>
-      </w:r>
-      <w:r>
-        <w:t>in</w:t>
-      </w:r>
-      <w:r>
-        <w:t xml:space="preserve"> met de minst</w:t>
+        <w:t xml:space="preserve"> provincies worden ingevuld. </w:t>
+      </w:r>
+      <w:r>
+        <w:t>Dit vermoede volgt uit de volgende redenatie. B</w:t>
+      </w:r>
+      <w:r>
+        <w:t xml:space="preserve">ij provincies met de meest aangrenzende </w:t>
+      </w:r>
+      <w:r>
+        <w:t xml:space="preserve">provincies </w:t>
+      </w:r>
+      <w:r>
+        <w:t xml:space="preserve">bestaat </w:t>
+      </w:r>
+      <w:r>
+        <w:t xml:space="preserve">de minste keuze qua mogelijke zendertypes. Doordat </w:t>
+      </w:r>
+      <w:r>
+        <w:t>de</w:t>
       </w:r>
       <w:r>
         <w:t xml:space="preserve"> </w:t>
       </w:r>
       <w:r>
-        <w:t>aangrenzende</w:t>
-      </w:r>
+        <w:rPr>
+          <w:i/>
+        </w:rPr>
+        <w:t xml:space="preserve">most </w:t>
+      </w:r>
+      <w:proofErr w:type="spellStart"/>
+      <w:r>
+        <w:rPr>
+          <w:i/>
+        </w:rPr>
+        <w:t>connected</w:t>
+      </w:r>
+      <w:proofErr w:type="spellEnd"/>
       <w:r>
         <w:t xml:space="preserve"> </w:t>
       </w:r>
       <w:r>
-        <w:t>provincies (hierna: “</w:t>
+        <w:t>provincies als eerst worden ingevuld, is er bij de invulling van de laatste provincie</w:t>
+      </w:r>
+      <w:r>
+        <w:t>(</w:t>
+      </w:r>
+      <w:r>
+        <w:t>s</w:t>
+      </w:r>
+      <w:r>
+        <w:t>)</w:t>
+      </w:r>
+      <w:r>
+        <w:t xml:space="preserve"> meer keuzevrijheid om de zendertype</w:t>
+      </w:r>
+      <w:r>
+        <w:t>(</w:t>
+      </w:r>
+      <w:r>
+        <w:t>s</w:t>
+      </w:r>
+      <w:r>
+        <w:t>)</w:t>
+      </w:r>
+      <w:r>
+        <w:t xml:space="preserve"> te kiezen die nog het minst </w:t>
+      </w:r>
+      <w:r>
+        <w:t>gebruikt</w:t>
+      </w:r>
+      <w:r>
+        <w:t xml:space="preserve"> zijn. Hierdoor wordt de verdeling het </w:t>
+      </w:r>
+      <w:r>
+        <w:t>vaakst</w:t>
+      </w:r>
+      <w:r>
+        <w:t xml:space="preserve"> gelijk.</w:t>
+      </w:r>
+    </w:p>
+    <w:p>
+      <w:pPr>
+        <w:pStyle w:val="Geenafstand"/>
+        <w:spacing w:line="360" w:lineRule="auto"/>
+      </w:pPr>
+      <w:r>
+        <w:t xml:space="preserve">De </w:t>
+      </w:r>
+      <w:r>
+        <w:t>random</w:t>
+      </w:r>
+      <w:r>
+        <w:t xml:space="preserve"> </w:t>
+      </w:r>
+      <w:r>
+        <w:t xml:space="preserve">en </w:t>
       </w:r>
       <w:proofErr w:type="spellStart"/>
       <w:r>
         <w:rPr>
           <w:i/>
         </w:rPr>
-        <w:t>le</w:t>
-      </w:r>
-      <w:r>
-        <w:rPr>
-          <w:i/>
-        </w:rPr>
-        <w:t>ast</w:t>
+        <w:t>least</w:t>
       </w:r>
       <w:proofErr w:type="spellEnd"/>
       <w:r>
@@ -1557,40 +1907,22 @@
       </w:r>
       <w:proofErr w:type="spellEnd"/>
       <w:r>
-        <w:t>”)</w:t>
-      </w:r>
-      <w:r>
-        <w:t>, waarna het toewerkt naar de provincies met de meest aangrenzende provincies</w:t>
-      </w:r>
-      <w:r>
-        <w:t>.</w:t>
-      </w:r>
-    </w:p>
-    <w:p>
-      <w:pPr>
-        <w:pStyle w:val="Geenafstand"/>
-        <w:spacing w:line="360" w:lineRule="auto"/>
-      </w:pPr>
-      <w:r>
-        <w:t xml:space="preserve">De reden dat deze </w:t>
-      </w:r>
-      <w:r>
-        <w:t>drie</w:t>
-      </w:r>
-      <w:r>
-        <w:t xml:space="preserve"> invullingen worden uitgevoerd is dat het vermoeden - en dus de heuristiek - bestaat dat de meeste gelijke oplossingen met zo min mogelijk zendertypes </w:t>
-      </w:r>
-      <w:r>
-        <w:t>(hierna</w:t>
-      </w:r>
-      <w:r>
-        <w:t xml:space="preserve"> in het kader van Gelijke Verdeling</w:t>
-      </w:r>
-      <w:r>
-        <w:t xml:space="preserve">: “correcte oplossingen”) </w:t>
-      </w:r>
-      <w:r>
-        <w:t xml:space="preserve">gevonden zullen worden als eerst de </w:t>
+        <w:t xml:space="preserve"> </w:t>
+      </w:r>
+      <w:r>
+        <w:t>invulling</w:t>
+      </w:r>
+      <w:r>
+        <w:t>en worden</w:t>
+      </w:r>
+      <w:r>
+        <w:t xml:space="preserve"> uitgevoerd </w:t>
+      </w:r>
+      <w:r>
+        <w:t xml:space="preserve">omdat </w:t>
+      </w:r>
+      <w:r>
+        <w:t xml:space="preserve">zo de resultaten van de </w:t>
       </w:r>
       <w:r>
         <w:rPr>
@@ -1607,217 +1939,65 @@
       </w:r>
       <w:proofErr w:type="spellEnd"/>
       <w:r>
-        <w:t xml:space="preserve"> provincies worden ingevuld. </w:t>
-      </w:r>
-      <w:r>
-        <w:t>Dit vermoede volgt uit de volgende redenatie. B</w:t>
-      </w:r>
-      <w:r>
-        <w:t xml:space="preserve">ij provincies met de meest aangrenzende </w:t>
-      </w:r>
-      <w:r>
-        <w:t xml:space="preserve">provincies </w:t>
-      </w:r>
-      <w:r>
-        <w:t xml:space="preserve">bestaat </w:t>
-      </w:r>
-      <w:r>
-        <w:t xml:space="preserve">de minste keuze qua mogelijke zendertypes. Doordat </w:t>
-      </w:r>
-      <w:r>
-        <w:t>de</w:t>
+        <w:t xml:space="preserve"> invullingen vergeleken </w:t>
+      </w:r>
+      <w:r>
+        <w:t>kan</w:t>
+      </w:r>
+      <w:r>
+        <w:t xml:space="preserve"> worden met deze invulling</w:t>
+      </w:r>
+      <w:r>
+        <w:t>en</w:t>
+      </w:r>
+      <w:r>
+        <w:t>. Di</w:t>
+      </w:r>
+      <w:r>
+        <w:t>t is nuttig om</w:t>
+      </w:r>
+      <w:r>
+        <w:t xml:space="preserve"> zo de effectiviteit van de heuristiek dat een invulling die begint bij de </w:t>
+      </w:r>
+      <w:r>
+        <w:rPr>
+          <w:i/>
+        </w:rPr>
+        <w:t xml:space="preserve">most </w:t>
+      </w:r>
+      <w:proofErr w:type="spellStart"/>
+      <w:r>
+        <w:rPr>
+          <w:i/>
+        </w:rPr>
+        <w:t>connected</w:t>
+      </w:r>
+      <w:proofErr w:type="spellEnd"/>
+      <w:r>
+        <w:t xml:space="preserve"> provincies de meeste correcte resultaten zal opleveren</w:t>
+      </w:r>
+      <w:r>
+        <w:t xml:space="preserve"> te meten</w:t>
+      </w:r>
+      <w:r>
+        <w:t xml:space="preserve">. </w:t>
+      </w:r>
+      <w:r>
+        <w:t xml:space="preserve">Bij alle drie de soorten invullingen wordt er </w:t>
+      </w:r>
+      <w:r>
+        <w:t>indien</w:t>
+      </w:r>
+      <w:r>
+        <w:t xml:space="preserve"> meerdere zendertypes mogelijk zijn, en als alle zenders niet gelijk aanwezig zijn, gekozen voor het zendertype die het minst aanwezig is. </w:t>
+      </w:r>
+      <w:r>
+        <w:t>Bij iedere stap wordt er bekeken of er een andere optie is die een gelijkere verdeling oplevert. Als dit het geval is, wordt die andere optie gekozen.</w:t>
       </w:r>
       <w:r>
         <w:t xml:space="preserve"> </w:t>
       </w:r>
       <w:r>
-        <w:rPr>
-          <w:i/>
-        </w:rPr>
-        <w:t xml:space="preserve">most </w:t>
-      </w:r>
-      <w:proofErr w:type="spellStart"/>
-      <w:r>
-        <w:rPr>
-          <w:i/>
-        </w:rPr>
-        <w:t>connected</w:t>
-      </w:r>
-      <w:proofErr w:type="spellEnd"/>
-      <w:r>
-        <w:t xml:space="preserve"> </w:t>
-      </w:r>
-      <w:r>
-        <w:t>provincies als eerst worden ingevuld, is er bij de invulling van de laatste provincie</w:t>
-      </w:r>
-      <w:r>
-        <w:t>(</w:t>
-      </w:r>
-      <w:r>
-        <w:t>s</w:t>
-      </w:r>
-      <w:r>
-        <w:t>)</w:t>
-      </w:r>
-      <w:r>
-        <w:t xml:space="preserve"> meer keuzevrijheid om de zendertype</w:t>
-      </w:r>
-      <w:r>
-        <w:t>(</w:t>
-      </w:r>
-      <w:r>
-        <w:t>s</w:t>
-      </w:r>
-      <w:r>
-        <w:t>)</w:t>
-      </w:r>
-      <w:r>
-        <w:t xml:space="preserve"> te kiezen die nog het minst </w:t>
-      </w:r>
-      <w:r>
-        <w:t>gebruikt</w:t>
-      </w:r>
-      <w:r>
-        <w:t xml:space="preserve"> zijn. Hierdoor wordt de verdeling het </w:t>
-      </w:r>
-      <w:r>
-        <w:t>vaakst</w:t>
-      </w:r>
-      <w:r>
-        <w:t xml:space="preserve"> gelijk.</w:t>
-      </w:r>
-    </w:p>
-    <w:p>
-      <w:pPr>
-        <w:pStyle w:val="Geenafstand"/>
-        <w:spacing w:line="360" w:lineRule="auto"/>
-      </w:pPr>
-      <w:r>
-        <w:t xml:space="preserve">De </w:t>
-      </w:r>
-      <w:r>
-        <w:t>random</w:t>
-      </w:r>
-      <w:r>
-        <w:t xml:space="preserve"> </w:t>
-      </w:r>
-      <w:r>
-        <w:t xml:space="preserve">en </w:t>
-      </w:r>
-      <w:proofErr w:type="spellStart"/>
-      <w:r>
-        <w:rPr>
-          <w:i/>
-        </w:rPr>
-        <w:t>least</w:t>
-      </w:r>
-      <w:proofErr w:type="spellEnd"/>
-      <w:r>
-        <w:rPr>
-          <w:i/>
-        </w:rPr>
-        <w:t xml:space="preserve"> </w:t>
-      </w:r>
-      <w:proofErr w:type="spellStart"/>
-      <w:r>
-        <w:rPr>
-          <w:i/>
-        </w:rPr>
-        <w:t>connected</w:t>
-      </w:r>
-      <w:proofErr w:type="spellEnd"/>
-      <w:r>
-        <w:t xml:space="preserve"> </w:t>
-      </w:r>
-      <w:r>
-        <w:t>invulling</w:t>
-      </w:r>
-      <w:r>
-        <w:t>en worden</w:t>
-      </w:r>
-      <w:r>
-        <w:t xml:space="preserve"> uitgevoerd </w:t>
-      </w:r>
-      <w:r>
-        <w:t xml:space="preserve">omdat </w:t>
-      </w:r>
-      <w:r>
-        <w:t xml:space="preserve">zo de resultaten van de </w:t>
-      </w:r>
-      <w:r>
-        <w:rPr>
-          <w:i/>
-        </w:rPr>
-        <w:t xml:space="preserve">most </w:t>
-      </w:r>
-      <w:proofErr w:type="spellStart"/>
-      <w:r>
-        <w:rPr>
-          <w:i/>
-        </w:rPr>
-        <w:t>connected</w:t>
-      </w:r>
-      <w:proofErr w:type="spellEnd"/>
-      <w:r>
-        <w:t xml:space="preserve"> invullingen vergeleken </w:t>
-      </w:r>
-      <w:r>
-        <w:t>kan</w:t>
-      </w:r>
-      <w:r>
-        <w:t xml:space="preserve"> worden met deze invulling</w:t>
-      </w:r>
-      <w:r>
-        <w:t>en</w:t>
-      </w:r>
-      <w:r>
-        <w:t>. Di</w:t>
-      </w:r>
-      <w:r>
-        <w:t>t is nuttig om</w:t>
-      </w:r>
-      <w:r>
-        <w:t xml:space="preserve"> zo de effectiviteit van de heuristiek dat een invulling die begint bij de </w:t>
-      </w:r>
-      <w:r>
-        <w:rPr>
-          <w:i/>
-        </w:rPr>
-        <w:t xml:space="preserve">most </w:t>
-      </w:r>
-      <w:proofErr w:type="spellStart"/>
-      <w:r>
-        <w:rPr>
-          <w:i/>
-        </w:rPr>
-        <w:t>connected</w:t>
-      </w:r>
-      <w:proofErr w:type="spellEnd"/>
-      <w:r>
-        <w:t xml:space="preserve"> provincies de meeste correcte resultaten zal opleveren</w:t>
-      </w:r>
-      <w:r>
-        <w:t xml:space="preserve"> te meten</w:t>
-      </w:r>
-      <w:r>
-        <w:t xml:space="preserve">. </w:t>
-      </w:r>
-      <w:r>
-        <w:t xml:space="preserve">Bij alle drie de soorten invullingen wordt er </w:t>
-      </w:r>
-      <w:r>
-        <w:t>indien</w:t>
-      </w:r>
-      <w:r>
-        <w:t xml:space="preserve"> meerdere zendertypes mogelijk zijn, en als alle zenders niet gelijk aanwezig zijn, gekozen voor het zendertype die het minst aanwezig is. </w:t>
-      </w:r>
-      <w:r>
-        <w:t>Bij iedere stap wordt er bekeken of er een andere optie is die een gelijkere verdeling oplevert. Als dit het geval is, wordt die andere optie gekozen.</w:t>
-      </w:r>
-      <w:r>
-        <w:t xml:space="preserve"> </w:t>
-      </w:r>
-      <w:r>
         <w:t>A</w:t>
       </w:r>
       <w:r>
@@ -1833,7 +2013,10 @@
         <w:t>ndertype met het laagste getal.</w:t>
       </w:r>
       <w:r>
-        <w:t xml:space="preserve"> In figuur 4 is een kaart zichtbaar van Rusland met een correcte verdeling.</w:t>
+        <w:t xml:space="preserve"> In figuur 5</w:t>
+      </w:r>
+      <w:r>
+        <w:t xml:space="preserve"> is een kaart zichtbaar van Rusland met een correcte verdeling.</w:t>
       </w:r>
     </w:p>
     <w:p>
@@ -1846,7 +2029,6 @@
         <w:rPr>
           <w:lang w:val="en-US"/>
         </w:rPr>
-        <w:lastRenderedPageBreak/>
         <w:drawing>
           <wp:inline distT="0" distB="0" distL="0" distR="0" wp14:anchorId="289AA1FA" wp14:editId="1DD8A82D">
             <wp:extent cx="3166068" cy="1873857"/>
@@ -1865,7 +2047,7 @@
                     </pic:cNvPicPr>
                   </pic:nvPicPr>
                   <pic:blipFill>
-                    <a:blip r:embed="rId11"/>
+                    <a:blip r:embed="rId12"/>
                     <a:stretch>
                       <a:fillRect/>
                     </a:stretch>
@@ -1906,7 +2088,19 @@
           <w:i/>
         </w:rPr>
         <w:tab/>
-        <w:t xml:space="preserve">Figuur 4: illustratie van een correcte oplossing </w:t>
+        <w:t xml:space="preserve">Figuur </w:t>
+      </w:r>
+      <w:r>
+        <w:rPr>
+          <w:i/>
+        </w:rPr>
+        <w:t>5</w:t>
+      </w:r>
+      <w:r>
+        <w:rPr>
+          <w:i/>
+        </w:rPr>
+        <w:t xml:space="preserve">: illustratie van een correcte oplossing </w:t>
       </w:r>
       <w:r>
         <w:rPr>
@@ -1972,6 +2166,7 @@
         <w:jc w:val="both"/>
       </w:pPr>
       <w:r>
+        <w:lastRenderedPageBreak/>
         <w:t xml:space="preserve">Het algoritme voor Goedkoopste Verdeling is iteratief. Voor dit algoritme zijn </w:t>
       </w:r>
       <w:r>
@@ -2234,10 +2429,7 @@
         <w:t xml:space="preserve"> </w:t>
       </w:r>
       <w:r>
-        <w:t>Opgedeelde kaart</w:t>
-      </w:r>
-      <w:r>
-        <w:t xml:space="preserve"> Hill </w:t>
+        <w:t xml:space="preserve">Opgedeelde kaart Hill </w:t>
       </w:r>
       <w:proofErr w:type="spellStart"/>
       <w:r>
@@ -2249,6 +2441,41 @@
       <w:pPr>
         <w:pStyle w:val="Geenafstand"/>
         <w:spacing w:line="360" w:lineRule="auto"/>
+        <w:jc w:val="both"/>
+      </w:pPr>
+      <w:r>
+        <w:t xml:space="preserve">De Opgedeelde kaart </w:t>
+      </w:r>
+      <w:r>
+        <w:t xml:space="preserve">maakt gebruikt van een </w:t>
+      </w:r>
+      <w:proofErr w:type="spellStart"/>
+      <w:r>
+        <w:t>Lowest</w:t>
+      </w:r>
+      <w:proofErr w:type="spellEnd"/>
+      <w:r>
+        <w:t xml:space="preserve"> </w:t>
+      </w:r>
+      <w:proofErr w:type="spellStart"/>
+      <w:r>
+        <w:t>Choice</w:t>
+      </w:r>
+      <w:proofErr w:type="spellEnd"/>
+      <w:r>
+        <w:t xml:space="preserve"> algoritme dat per gedeelte de laagste kosten zoekt waarna het de laagste waardes van de gedeeltes bij elkaar optelt. </w:t>
+      </w:r>
+      <w:r>
+        <w:rPr>
+          <w:highlight w:val="yellow"/>
+        </w:rPr>
+        <w:t>[…]</w:t>
+      </w:r>
+    </w:p>
+    <w:p>
+      <w:pPr>
+        <w:pStyle w:val="Geenafstand"/>
+        <w:spacing w:line="360" w:lineRule="auto"/>
       </w:pPr>
     </w:p>
     <w:p>
@@ -2340,7 +2567,6 @@
         <w:jc w:val="both"/>
       </w:pPr>
       <w:r>
-        <w:lastRenderedPageBreak/>
         <w:t>Het is gebleken dat het Gelijke Verdeling algoritme het best werk</w:t>
       </w:r>
       <w:r>
@@ -2370,7 +2596,10 @@
         <w:t>, omdat deze methode de meeste correcte oplossingen oplevert</w:t>
       </w:r>
       <w:r>
-        <w:t xml:space="preserve">. In figuur 5 is </w:t>
+        <w:t>. In figuur 6</w:t>
+      </w:r>
+      <w:r>
+        <w:t xml:space="preserve"> is </w:t>
       </w:r>
       <w:r>
         <w:t xml:space="preserve">dit te zien. Zowel de </w:t>
@@ -2421,6 +2650,7 @@
           <w:noProof/>
           <w:lang w:val="en-US" w:eastAsia="nl-NL"/>
         </w:rPr>
+        <w:lastRenderedPageBreak/>
         <w:drawing>
           <wp:inline distT="0" distB="0" distL="0" distR="0" wp14:anchorId="5A211D08" wp14:editId="0A09A264">
             <wp:extent cx="3845777" cy="2150462"/>
@@ -2439,7 +2669,7 @@
                     </pic:cNvPicPr>
                   </pic:nvPicPr>
                   <pic:blipFill>
-                    <a:blip r:embed="rId12">
+                    <a:blip r:embed="rId13">
                       <a:extLst>
                         <a:ext uri="{28A0092B-C50C-407E-A947-70E740481C1C}">
                           <a14:useLocalDpi xmlns:a14="http://schemas.microsoft.com/office/drawing/2010/main" val="0"/>
@@ -2485,7 +2715,13 @@
           <w:i/>
         </w:rPr>
         <w:tab/>
-        <w:t xml:space="preserve">Figuur 5: deze grafiek toont het aantal correcte oplossingen bij 10 000 </w:t>
+        <w:t>Figuur 6</w:t>
+      </w:r>
+      <w:r>
+        <w:rPr>
+          <w:i/>
+        </w:rPr>
+        <w:t xml:space="preserve">: deze grafiek toont het aantal correcte oplossingen bij 10 000 </w:t>
       </w:r>
       <w:proofErr w:type="spellStart"/>
       <w:r>
@@ -2573,10 +2809,7 @@
         <w:jc w:val="both"/>
       </w:pPr>
       <w:r>
-        <w:t xml:space="preserve">3.2.1 Resultaten </w:t>
-      </w:r>
-      <w:r>
-        <w:t xml:space="preserve">Random Sampling, Classic Hill </w:t>
+        <w:t xml:space="preserve">3.2.1 Resultaten Random Sampling, Classic Hill </w:t>
       </w:r>
       <w:proofErr w:type="spellStart"/>
       <w:r>
@@ -2623,7 +2856,13 @@
       </w:r>
       <w:proofErr w:type="spellEnd"/>
       <w:r>
-        <w:t xml:space="preserve"> het best werkt voor de Goedkoopste Verdeling. Deze methode resulteert, zoals te zien is in figuur 6, in de goedkoopste oplossing. </w:t>
+        <w:t xml:space="preserve"> het best werkt voor de Goedkoopste Verdeling. Deze methode resultee</w:t>
+      </w:r>
+      <w:r>
+        <w:t>rt, zoals te zien is in figuur 7</w:t>
+      </w:r>
+      <w:r>
+        <w:t xml:space="preserve">, in de goedkoopste oplossing. </w:t>
       </w:r>
     </w:p>
     <w:p>
@@ -2663,7 +2902,7 @@
                     </pic:cNvPicPr>
                   </pic:nvPicPr>
                   <pic:blipFill>
-                    <a:blip r:embed="rId13">
+                    <a:blip r:embed="rId14">
                       <a:extLst>
                         <a:ext uri="{28A0092B-C50C-407E-A947-70E740481C1C}">
                           <a14:useLocalDpi xmlns:a14="http://schemas.microsoft.com/office/drawing/2010/main" val="0"/>
@@ -2709,135 +2948,168 @@
         <w:rPr>
           <w:i/>
         </w:rPr>
+        <w:t>Figuur 7</w:t>
+      </w:r>
+      <w:r>
+        <w:rPr>
+          <w:i/>
+        </w:rPr>
+        <w:t>:</w:t>
+      </w:r>
+      <w:r>
+        <w:t xml:space="preserve"> </w:t>
+      </w:r>
+      <w:r>
+        <w:rPr>
+          <w:i/>
+        </w:rPr>
+        <w:t xml:space="preserve">deze grafiek toont </w:t>
+      </w:r>
+      <w:r>
+        <w:rPr>
+          <w:i/>
+        </w:rPr>
+        <w:t xml:space="preserve">de </w:t>
+      </w:r>
+      <w:r>
+        <w:rPr>
+          <w:i/>
+        </w:rPr>
+        <w:t>kosten</w:t>
+      </w:r>
+      <w:r>
+        <w:rPr>
+          <w:i/>
+        </w:rPr>
+        <w:t xml:space="preserve"> en het</w:t>
+      </w:r>
+      <w:r>
+        <w:rPr>
+          <w:i/>
+        </w:rPr>
+        <w:t xml:space="preserve"> aantal oplossing</w:t>
+      </w:r>
+      <w:r>
+        <w:rPr>
+          <w:i/>
+        </w:rPr>
+        <w:t xml:space="preserve">en met die prijs bij 10 000 </w:t>
+      </w:r>
+      <w:proofErr w:type="spellStart"/>
+      <w:r>
+        <w:rPr>
+          <w:i/>
+        </w:rPr>
+        <w:t>tries</w:t>
+      </w:r>
+      <w:proofErr w:type="spellEnd"/>
+      <w:r>
+        <w:rPr>
+          <w:i/>
+        </w:rPr>
+        <w:t xml:space="preserve"> per methode</w:t>
+      </w:r>
+      <w:r>
+        <w:rPr>
+          <w:i/>
+        </w:rPr>
+        <w:t>.</w:t>
+      </w:r>
+    </w:p>
+    <w:p>
+      <w:pPr>
+        <w:pStyle w:val="Geenafstand"/>
+        <w:spacing w:line="360" w:lineRule="auto"/>
+        <w:jc w:val="both"/>
+      </w:pPr>
+    </w:p>
+    <w:p>
+      <w:pPr>
+        <w:pStyle w:val="Geenafstand"/>
+        <w:spacing w:line="360" w:lineRule="auto"/>
+        <w:jc w:val="both"/>
+      </w:pPr>
+      <w:r>
         <w:lastRenderedPageBreak/>
-        <w:t>Figuur 6:</w:t>
-      </w:r>
+        <w:t xml:space="preserve">De goedkoopste </w:t>
+      </w:r>
+      <w:r>
+        <w:t xml:space="preserve">verdeling van Rusland is bij </w:t>
+      </w:r>
+      <w:proofErr w:type="spellStart"/>
+      <w:r>
+        <w:t>Lowest</w:t>
+      </w:r>
+      <w:proofErr w:type="spellEnd"/>
       <w:r>
         <w:t xml:space="preserve"> </w:t>
       </w:r>
-      <w:r>
-        <w:rPr>
-          <w:i/>
-        </w:rPr>
-        <w:t xml:space="preserve">deze grafiek toont </w:t>
-      </w:r>
-      <w:r>
-        <w:rPr>
-          <w:i/>
-        </w:rPr>
-        <w:t xml:space="preserve">de </w:t>
-      </w:r>
-      <w:r>
-        <w:rPr>
-          <w:i/>
-        </w:rPr>
-        <w:t>kosten</w:t>
-      </w:r>
-      <w:r>
-        <w:rPr>
-          <w:i/>
-        </w:rPr>
-        <w:t xml:space="preserve"> en het</w:t>
-      </w:r>
-      <w:r>
-        <w:rPr>
-          <w:i/>
-        </w:rPr>
-        <w:t xml:space="preserve"> aantal oplossing</w:t>
-      </w:r>
-      <w:r>
-        <w:rPr>
-          <w:i/>
-        </w:rPr>
-        <w:t xml:space="preserve">en met die prijs bij 10 000 </w:t>
-      </w:r>
       <w:proofErr w:type="spellStart"/>
       <w:r>
-        <w:rPr>
-          <w:i/>
-        </w:rPr>
-        <w:t>tries</w:t>
+        <w:t>Choice</w:t>
       </w:r>
       <w:proofErr w:type="spellEnd"/>
       <w:r>
-        <w:rPr>
-          <w:i/>
-        </w:rPr>
-        <w:t xml:space="preserve"> per methode</w:t>
-      </w:r>
-      <w:r>
-        <w:rPr>
-          <w:i/>
-        </w:rPr>
+        <w:t xml:space="preserve"> Hill </w:t>
+      </w:r>
+      <w:proofErr w:type="spellStart"/>
+      <w:r>
+        <w:t>Climber</w:t>
+      </w:r>
+      <w:proofErr w:type="spellEnd"/>
+      <w:r>
+        <w:t xml:space="preserve"> 1958.</w:t>
+      </w:r>
+      <w:r>
+        <w:t xml:space="preserve"> Deze goedkoopste verdeling wordt gemaakt met kostenschema 1.</w:t>
+      </w:r>
+      <w:r>
+        <w:t xml:space="preserve"> De </w:t>
+      </w:r>
+      <w:r>
+        <w:rPr>
+          <w:i/>
+        </w:rPr>
+        <w:t>test cases</w:t>
+      </w:r>
+      <w:r>
+        <w:t xml:space="preserve"> komen op de volgende goedkoopste verdelingen</w:t>
+      </w:r>
+      <w:r>
+        <w:t>, eveneens met kostenschema 1,</w:t>
+      </w:r>
+      <w:r>
+        <w:t xml:space="preserve"> uit na een </w:t>
+      </w:r>
+      <w:proofErr w:type="spellStart"/>
+      <w:r>
+        <w:t>Lowest</w:t>
+      </w:r>
+      <w:proofErr w:type="spellEnd"/>
+      <w:r>
+        <w:t xml:space="preserve"> </w:t>
+      </w:r>
+      <w:proofErr w:type="spellStart"/>
+      <w:r>
+        <w:t>Choice</w:t>
+      </w:r>
+      <w:proofErr w:type="spellEnd"/>
+      <w:r>
+        <w:t xml:space="preserve"> Hill </w:t>
+      </w:r>
+      <w:proofErr w:type="spellStart"/>
+      <w:r>
+        <w:t>Climber</w:t>
+      </w:r>
+      <w:proofErr w:type="spellEnd"/>
+      <w:r>
+        <w:t>. De VS is 1128, Oekraïne 626 en China 696. Deze oplossingen per land, tezamen met de goedkoopste oplossingen van de andere methodes voor het alg</w:t>
+      </w:r>
+      <w:r>
+        <w:t>oritme, zijn te zien in figuur 8</w:t>
+      </w:r>
+      <w:r>
         <w:t>.</w:t>
-      </w:r>
-    </w:p>
-    <w:p>
-      <w:pPr>
-        <w:pStyle w:val="Geenafstand"/>
-        <w:spacing w:line="360" w:lineRule="auto"/>
-        <w:jc w:val="both"/>
-      </w:pPr>
-    </w:p>
-    <w:p>
-      <w:pPr>
-        <w:pStyle w:val="Geenafstand"/>
-        <w:spacing w:line="360" w:lineRule="auto"/>
-        <w:jc w:val="both"/>
-      </w:pPr>
-      <w:r>
-        <w:t xml:space="preserve">De goedkoopste </w:t>
-      </w:r>
-      <w:r>
-        <w:t xml:space="preserve">verdeling van Rusland de VS is bij </w:t>
-      </w:r>
-      <w:proofErr w:type="spellStart"/>
-      <w:r>
-        <w:t>Lowest</w:t>
-      </w:r>
-      <w:proofErr w:type="spellEnd"/>
-      <w:r>
-        <w:t xml:space="preserve"> </w:t>
-      </w:r>
-      <w:proofErr w:type="spellStart"/>
-      <w:r>
-        <w:t>Choice</w:t>
-      </w:r>
-      <w:proofErr w:type="spellEnd"/>
-      <w:r>
-        <w:t xml:space="preserve"> Hill </w:t>
-      </w:r>
-      <w:proofErr w:type="spellStart"/>
-      <w:r>
-        <w:t>Climber</w:t>
-      </w:r>
-      <w:proofErr w:type="spellEnd"/>
-      <w:r>
-        <w:t xml:space="preserve"> 1958. De test cases komen op de volgende goedkoopste verdelingen uit na een </w:t>
-      </w:r>
-      <w:proofErr w:type="spellStart"/>
-      <w:r>
-        <w:t>Lowest</w:t>
-      </w:r>
-      <w:proofErr w:type="spellEnd"/>
-      <w:r>
-        <w:t xml:space="preserve"> </w:t>
-      </w:r>
-      <w:proofErr w:type="spellStart"/>
-      <w:r>
-        <w:t>Choice</w:t>
-      </w:r>
-      <w:proofErr w:type="spellEnd"/>
-      <w:r>
-        <w:t xml:space="preserve"> Hill </w:t>
-      </w:r>
-      <w:proofErr w:type="spellStart"/>
-      <w:r>
-        <w:t>Climber</w:t>
-      </w:r>
-      <w:proofErr w:type="spellEnd"/>
-      <w:r>
-        <w:t>. De VS is 1128, Oekraïne 626 en China 696. Deze oplossingen per land, tezamen met de goedkoopste oplossingen van de andere methodes voor het algoritme, zijn te zien in figuur 7.</w:t>
       </w:r>
     </w:p>
     <w:p>
@@ -2870,7 +3142,7 @@
                     </pic:cNvPicPr>
                   </pic:nvPicPr>
                   <pic:blipFill>
-                    <a:blip r:embed="rId14">
+                    <a:blip r:embed="rId15">
                       <a:extLst>
                         <a:ext uri="{28A0092B-C50C-407E-A947-70E740481C1C}">
                           <a14:useLocalDpi xmlns:a14="http://schemas.microsoft.com/office/drawing/2010/main" val="0"/>
@@ -2918,7 +3190,13 @@
         <w:rPr>
           <w:i/>
         </w:rPr>
-        <w:t>Figuur 7:</w:t>
+        <w:t>Figuur 8</w:t>
+      </w:r>
+      <w:r>
+        <w:rPr>
+          <w:i/>
+        </w:rPr>
+        <w:t>:</w:t>
       </w:r>
       <w:r>
         <w:t xml:space="preserve"> </w:t>
@@ -2950,7 +3228,10 @@
         <w:jc w:val="both"/>
       </w:pPr>
       <w:r>
-        <w:t xml:space="preserve">In figuren 8 en 9 zijn tot slot alle </w:t>
+        <w:t>In figuren 9 en 10</w:t>
+      </w:r>
+      <w:r>
+        <w:t xml:space="preserve"> zijn tot slot alle </w:t>
       </w:r>
       <w:r>
         <w:t xml:space="preserve">laagste en gemiddelde </w:t>
@@ -3541,7 +3822,13 @@
         <w:rPr>
           <w:i/>
         </w:rPr>
-        <w:t xml:space="preserve">Figuur 8: deze tabel toont de laagste </w:t>
+        <w:t>Figuur 9</w:t>
+      </w:r>
+      <w:r>
+        <w:rPr>
+          <w:i/>
+        </w:rPr>
+        <w:t xml:space="preserve">: deze tabel toont de laagste </w:t>
       </w:r>
       <w:r>
         <w:rPr>
@@ -3559,7 +3846,19 @@
         <w:rPr>
           <w:i/>
         </w:rPr>
-        <w:t xml:space="preserve"> bij kostenschema 1</w:t>
+        <w:t xml:space="preserve"> </w:t>
+      </w:r>
+      <w:r>
+        <w:rPr>
+          <w:i/>
+        </w:rPr>
+        <w:t>aan de hand van</w:t>
+      </w:r>
+      <w:r>
+        <w:rPr>
+          <w:i/>
+        </w:rPr>
+        <w:t xml:space="preserve"> kostenschema 1</w:t>
       </w:r>
     </w:p>
     <w:p>
@@ -3586,7 +3885,7 @@
                     </pic:cNvPicPr>
                   </pic:nvPicPr>
                   <pic:blipFill>
-                    <a:blip r:embed="rId15"/>
+                    <a:blip r:embed="rId16"/>
                     <a:stretch>
                       <a:fillRect/>
                     </a:stretch>
@@ -3617,37 +3916,71 @@
         <w:rPr>
           <w:i/>
         </w:rPr>
-        <w:t>Figuur 9</w:t>
-      </w:r>
-      <w:r>
-        <w:rPr>
-          <w:i/>
-        </w:rPr>
-        <w:t>: deze tabel toont de laagste kosten en gemiddelde kosten van iedere methode van Rusland</w:t>
-      </w:r>
-      <w:r>
-        <w:rPr>
-          <w:i/>
-        </w:rPr>
-        <w:t xml:space="preserve"> </w:t>
-      </w:r>
-      <w:r>
-        <w:rPr>
-          <w:i/>
-        </w:rPr>
-        <w:t>bij kostenschema 2</w:t>
+        <w:t>Figuur 10</w:t>
+      </w:r>
+      <w:r>
+        <w:rPr>
+          <w:i/>
+        </w:rPr>
+        <w:t xml:space="preserve">: deze tabel toont de laagste kosten en gemiddelde kosten van iedere methode van Rusland </w:t>
+      </w:r>
+      <w:r>
+        <w:rPr>
+          <w:i/>
+        </w:rPr>
+        <w:t>aan de hand van</w:t>
+      </w:r>
+      <w:r>
+        <w:rPr>
+          <w:i/>
+        </w:rPr>
+        <w:t xml:space="preserve"> kostenschema 2</w:t>
       </w:r>
     </w:p>
     <w:p/>
     <w:p>
       <w:r>
-        <w:t>3.2.2 Resultaten opgedeelde kaart</w:t>
-      </w:r>
-    </w:p>
-    <w:p>
+        <w:t>3.2.2 Resultaten O</w:t>
+      </w:r>
+      <w:r>
+        <w:t>pgedeelde kaart</w:t>
+      </w:r>
+    </w:p>
+    <w:p>
+      <w:r>
+        <w:t>De Opgedeelde kaart van Rusland geeft een uitkom</w:t>
+      </w:r>
       <w:bookmarkStart w:id="0" w:name="_GoBack"/>
       <w:bookmarkEnd w:id="0"/>
-    </w:p>
+      <w:r>
+        <w:t xml:space="preserve">st van 1936. Dit is dus lager dan het aan de hand van een </w:t>
+      </w:r>
+      <w:proofErr w:type="spellStart"/>
+      <w:r>
+        <w:t>Lowest</w:t>
+      </w:r>
+      <w:proofErr w:type="spellEnd"/>
+      <w:r>
+        <w:t xml:space="preserve"> </w:t>
+      </w:r>
+      <w:proofErr w:type="spellStart"/>
+      <w:r>
+        <w:t>Choice</w:t>
+      </w:r>
+      <w:proofErr w:type="spellEnd"/>
+      <w:r>
+        <w:t xml:space="preserve"> Hill </w:t>
+      </w:r>
+      <w:proofErr w:type="spellStart"/>
+      <w:r>
+        <w:t>Climber</w:t>
+      </w:r>
+      <w:proofErr w:type="spellEnd"/>
+      <w:r>
+        <w:t xml:space="preserve"> van de kaart zonder opdeling.</w:t>
+      </w:r>
+    </w:p>
+    <w:p/>
     <w:p>
       <w:pPr>
         <w:rPr>
@@ -3672,10 +4005,7 @@
         </w:rPr>
       </w:pPr>
       <w:r>
-        <w:t>Probleem 1: Gelijke Verdel</w:t>
-      </w:r>
-      <w:r>
-        <w:t>ing</w:t>
+        <w:t>Probleem 1: Gelijke Verdeling</w:t>
       </w:r>
     </w:p>
     <w:p>
@@ -3711,10 +4041,7 @@
       </w:r>
       <w:proofErr w:type="spellEnd"/>
       <w:r>
-        <w:t xml:space="preserve"> provincie</w:t>
-      </w:r>
-      <w:r>
-        <w:t>s</w:t>
+        <w:t xml:space="preserve"> provincies</w:t>
       </w:r>
     </w:p>
     <w:p>
@@ -3891,8 +4218,8 @@
     </w:p>
     <w:p/>
     <w:sectPr>
-      <w:footerReference w:type="even" r:id="rId16"/>
-      <w:footerReference w:type="default" r:id="rId17"/>
+      <w:footerReference w:type="even" r:id="rId17"/>
+      <w:footerReference w:type="default" r:id="rId18"/>
       <w:pgSz w:w="12240" w:h="15840"/>
       <w:pgMar w:top="1417" w:right="1417" w:bottom="1417" w:left="1417" w:header="708" w:footer="708" w:gutter="0"/>
       <w:cols w:space="708"/>
@@ -3998,7 +4325,7 @@
         <w:rStyle w:val="Paginanummer"/>
         <w:noProof/>
       </w:rPr>
-      <w:t>8</w:t>
+      <w:t>9</w:t>
     </w:r>
     <w:r>
       <w:rPr>

</xml_diff>